<commit_message>
first push to origin
</commit_message>
<xml_diff>
--- a/readme.docx
+++ b/readme.docx
@@ -11,6 +11,20 @@
       </w:r>
     </w:p>
     <w:p>
+      <w:proofErr w:type="spellStart"/>
+      <w:r>
+        <w:rPr>
+          <w:rFonts w:hint="eastAsia"/>
+        </w:rPr>
+        <w:t>l</w:t>
+      </w:r>
+      <w:r>
+        <w:t>lllll</w:t>
+      </w:r>
+      <w:proofErr w:type="spellEnd"/>
+    </w:p>
+    <w:p/>
+    <w:p>
       <w:pPr>
         <w:rPr>
           <w:rFonts w:hint="eastAsia"/>
@@ -23,7 +37,7 @@
         <w:t>l</w:t>
       </w:r>
       <w:r>
-        <w:t>lllll</w:t>
+        <w:t>llllll</w:t>
       </w:r>
       <w:bookmarkStart w:id="0" w:name="_GoBack"/>
       <w:bookmarkEnd w:id="0"/>

</xml_diff>